<commit_message>
finished the duckdb ingestion pipeline
</commit_message>
<xml_diff>
--- a/documents_private/job bot project notes.docx
+++ b/documents_private/job bot project notes.docx
@@ -38131,6 +38131,561 @@
       <w:pPr>
         <w:pStyle w:val="Heading1"/>
       </w:pPr>
+      <w:proofErr w:type="spellStart"/>
+      <w:r>
+        <w:t>DuckDB</w:t>
+      </w:r>
+      <w:proofErr w:type="spellEnd"/>
+      <w:r>
+        <w:t xml:space="preserve"> Desing</w:t>
+      </w:r>
+    </w:p>
+    <w:p>
+      <w:r>
+        <w:t>Tables</w:t>
+      </w:r>
+    </w:p>
+    <w:p>
+      <w:pPr>
+        <w:pStyle w:val="ListParagraph"/>
+        <w:numPr>
+          <w:ilvl w:val="0"/>
+          <w:numId w:val="25"/>
+        </w:numPr>
+      </w:pPr>
+      <w:proofErr w:type="spellStart"/>
+      <w:r>
+        <w:t>job_posting_urls</w:t>
+      </w:r>
+      <w:proofErr w:type="spellEnd"/>
+    </w:p>
+    <w:p>
+      <w:pPr>
+        <w:pStyle w:val="ListParagraph"/>
+        <w:numPr>
+          <w:ilvl w:val="0"/>
+          <w:numId w:val="25"/>
+        </w:numPr>
+      </w:pPr>
+      <w:proofErr w:type="spellStart"/>
+      <w:r>
+        <w:t>job_postings</w:t>
+      </w:r>
+      <w:proofErr w:type="spellEnd"/>
+    </w:p>
+    <w:p>
+      <w:pPr>
+        <w:pStyle w:val="ListParagraph"/>
+        <w:numPr>
+          <w:ilvl w:val="0"/>
+          <w:numId w:val="25"/>
+        </w:numPr>
+      </w:pPr>
+      <w:proofErr w:type="spellStart"/>
+      <w:r>
+        <w:t>extracted_requirements</w:t>
+      </w:r>
+      <w:proofErr w:type="spellEnd"/>
+    </w:p>
+    <w:p>
+      <w:pPr>
+        <w:pStyle w:val="ListParagraph"/>
+        <w:numPr>
+          <w:ilvl w:val="0"/>
+          <w:numId w:val="25"/>
+        </w:numPr>
+      </w:pPr>
+      <w:proofErr w:type="spellStart"/>
+      <w:r>
+        <w:t>flattened_responsibilities</w:t>
+      </w:r>
+      <w:proofErr w:type="spellEnd"/>
+    </w:p>
+    <w:p>
+      <w:pPr>
+        <w:pStyle w:val="ListParagraph"/>
+        <w:numPr>
+          <w:ilvl w:val="0"/>
+          <w:numId w:val="25"/>
+        </w:numPr>
+      </w:pPr>
+      <w:proofErr w:type="spellStart"/>
+      <w:r>
+        <w:t>pruned_responsibilities</w:t>
+      </w:r>
+      <w:proofErr w:type="spellEnd"/>
+    </w:p>
+    <w:p>
+      <w:pPr>
+        <w:pStyle w:val="ListParagraph"/>
+        <w:numPr>
+          <w:ilvl w:val="0"/>
+          <w:numId w:val="25"/>
+        </w:numPr>
+      </w:pPr>
+      <w:proofErr w:type="spellStart"/>
+      <w:r>
+        <w:t>edited_responsibilities</w:t>
+      </w:r>
+      <w:proofErr w:type="spellEnd"/>
+    </w:p>
+    <w:p>
+      <w:pPr>
+        <w:pStyle w:val="ListParagraph"/>
+        <w:numPr>
+          <w:ilvl w:val="0"/>
+          <w:numId w:val="25"/>
+        </w:numPr>
+      </w:pPr>
+      <w:r>
+        <w:t>similarity_metrics_v0</w:t>
+      </w:r>
+    </w:p>
+    <w:p>
+      <w:pPr>
+        <w:pStyle w:val="ListParagraph"/>
+        <w:numPr>
+          <w:ilvl w:val="0"/>
+          <w:numId w:val="25"/>
+        </w:numPr>
+      </w:pPr>
+      <w:r>
+        <w:t>similarity_metrics_v1</w:t>
+      </w:r>
+    </w:p>
+    <w:p>
+      <w:pPr>
+        <w:pStyle w:val="ListParagraph"/>
+      </w:pPr>
+    </w:p>
+    <w:p>
+      <w:r>
+        <w:t>Stages</w:t>
+      </w:r>
+    </w:p>
+    <w:p>
+      <w:pPr>
+        <w:pStyle w:val="ListParagraph"/>
+        <w:numPr>
+          <w:ilvl w:val="0"/>
+          <w:numId w:val="63"/>
+        </w:numPr>
+      </w:pPr>
+      <w:r>
+        <w:t>preprocessing</w:t>
+      </w:r>
+    </w:p>
+    <w:p>
+      <w:pPr>
+        <w:pStyle w:val="ListParagraph"/>
+        <w:numPr>
+          <w:ilvl w:val="0"/>
+          <w:numId w:val="63"/>
+        </w:numPr>
+      </w:pPr>
+      <w:r>
+        <w:t>staging</w:t>
+      </w:r>
+    </w:p>
+    <w:p>
+      <w:pPr>
+        <w:pStyle w:val="ListParagraph"/>
+        <w:numPr>
+          <w:ilvl w:val="0"/>
+          <w:numId w:val="63"/>
+        </w:numPr>
+      </w:pPr>
+      <w:r>
+        <w:t>evaluation</w:t>
+      </w:r>
+    </w:p>
+    <w:p>
+      <w:pPr>
+        <w:pStyle w:val="ListParagraph"/>
+        <w:numPr>
+          <w:ilvl w:val="0"/>
+          <w:numId w:val="63"/>
+        </w:numPr>
+      </w:pPr>
+      <w:r>
+        <w:t>editing</w:t>
+      </w:r>
+    </w:p>
+    <w:p>
+      <w:pPr>
+        <w:pStyle w:val="ListParagraph"/>
+        <w:numPr>
+          <w:ilvl w:val="0"/>
+          <w:numId w:val="63"/>
+        </w:numPr>
+      </w:pPr>
+      <w:r>
+        <w:t>revaluation</w:t>
+      </w:r>
+    </w:p>
+    <w:p>
+      <w:pPr>
+        <w:pStyle w:val="ListParagraph"/>
+        <w:numPr>
+          <w:ilvl w:val="0"/>
+          <w:numId w:val="63"/>
+        </w:numPr>
+      </w:pPr>
+      <w:r>
+        <w:t>cleanup (+ optional pruning, finalization)</w:t>
+      </w:r>
+    </w:p>
+    <w:p/>
+    <w:p>
+      <w:r>
+        <w:t>Metadata</w:t>
+      </w:r>
+    </w:p>
+    <w:p>
+      <w:r>
+        <w:t>Each table now includes:</w:t>
+      </w:r>
+    </w:p>
+    <w:tbl>
+      <w:tblPr>
+        <w:tblW w:w="0" w:type="auto"/>
+        <w:tblCellSpacing w:w="15" w:type="dxa"/>
+        <w:tblCellMar>
+          <w:top w:w="15" w:type="dxa"/>
+          <w:left w:w="15" w:type="dxa"/>
+          <w:bottom w:w="15" w:type="dxa"/>
+          <w:right w:w="15" w:type="dxa"/>
+        </w:tblCellMar>
+        <w:tblLook w:val="04A0" w:firstRow="1" w:lastRow="0" w:firstColumn="1" w:lastColumn="0" w:noHBand="0" w:noVBand="1"/>
+      </w:tblPr>
+      <w:tblGrid>
+        <w:gridCol w:w="1362"/>
+        <w:gridCol w:w="1266"/>
+        <w:gridCol w:w="6501"/>
+      </w:tblGrid>
+      <w:tr>
+        <w:trPr>
+          <w:tblHeader/>
+          <w:tblCellSpacing w:w="15" w:type="dxa"/>
+        </w:trPr>
+        <w:tc>
+          <w:tcPr>
+            <w:tcW w:w="0" w:type="auto"/>
+            <w:vAlign w:val="center"/>
+            <w:hideMark/>
+          </w:tcPr>
+          <w:p>
+            <w:pPr>
+              <w:rPr>
+                <w:b/>
+                <w:bCs/>
+              </w:rPr>
+            </w:pPr>
+            <w:r>
+              <w:rPr>
+                <w:b/>
+                <w:bCs/>
+              </w:rPr>
+              <w:t>Column</w:t>
+            </w:r>
+          </w:p>
+        </w:tc>
+        <w:tc>
+          <w:tcPr>
+            <w:tcW w:w="0" w:type="auto"/>
+            <w:vAlign w:val="center"/>
+            <w:hideMark/>
+          </w:tcPr>
+          <w:p>
+            <w:pPr>
+              <w:rPr>
+                <w:b/>
+                <w:bCs/>
+              </w:rPr>
+            </w:pPr>
+            <w:r>
+              <w:rPr>
+                <w:b/>
+                <w:bCs/>
+              </w:rPr>
+              <w:t>Type</w:t>
+            </w:r>
+          </w:p>
+        </w:tc>
+        <w:tc>
+          <w:tcPr>
+            <w:tcW w:w="0" w:type="auto"/>
+            <w:vAlign w:val="center"/>
+            <w:hideMark/>
+          </w:tcPr>
+          <w:p>
+            <w:pPr>
+              <w:rPr>
+                <w:b/>
+                <w:bCs/>
+              </w:rPr>
+            </w:pPr>
+            <w:r>
+              <w:rPr>
+                <w:b/>
+                <w:bCs/>
+              </w:rPr>
+              <w:t>Description</w:t>
+            </w:r>
+          </w:p>
+        </w:tc>
+      </w:tr>
+      <w:tr>
+        <w:trPr>
+          <w:tblCellSpacing w:w="15" w:type="dxa"/>
+        </w:trPr>
+        <w:tc>
+          <w:tcPr>
+            <w:tcW w:w="0" w:type="auto"/>
+            <w:vAlign w:val="center"/>
+            <w:hideMark/>
+          </w:tcPr>
+          <w:p>
+            <w:r>
+              <w:t>stage</w:t>
+            </w:r>
+          </w:p>
+        </w:tc>
+        <w:tc>
+          <w:tcPr>
+            <w:tcW w:w="0" w:type="auto"/>
+            <w:vAlign w:val="center"/>
+            <w:hideMark/>
+          </w:tcPr>
+          <w:p>
+            <w:r>
+              <w:t>TEXT</w:t>
+            </w:r>
+          </w:p>
+        </w:tc>
+        <w:tc>
+          <w:tcPr>
+            <w:tcW w:w="0" w:type="auto"/>
+            <w:vAlign w:val="center"/>
+            <w:hideMark/>
+          </w:tcPr>
+          <w:p>
+            <w:r>
+              <w:t>One of 'preprocessing', 'staging', 'evaluation', 'editing', 'cleanup'</w:t>
+            </w:r>
+          </w:p>
+        </w:tc>
+      </w:tr>
+      <w:tr>
+        <w:trPr>
+          <w:tblCellSpacing w:w="15" w:type="dxa"/>
+        </w:trPr>
+        <w:tc>
+          <w:tcPr>
+            <w:tcW w:w="0" w:type="auto"/>
+            <w:vAlign w:val="center"/>
+            <w:hideMark/>
+          </w:tcPr>
+          <w:p>
+            <w:proofErr w:type="spellStart"/>
+            <w:r>
+              <w:t>llm_provider</w:t>
+            </w:r>
+            <w:proofErr w:type="spellEnd"/>
+          </w:p>
+        </w:tc>
+        <w:tc>
+          <w:tcPr>
+            <w:tcW w:w="0" w:type="auto"/>
+            <w:vAlign w:val="center"/>
+            <w:hideMark/>
+          </w:tcPr>
+          <w:p>
+            <w:r>
+              <w:t>TEXT</w:t>
+            </w:r>
+          </w:p>
+        </w:tc>
+        <w:tc>
+          <w:tcPr>
+            <w:tcW w:w="0" w:type="auto"/>
+            <w:vAlign w:val="center"/>
+            <w:hideMark/>
+          </w:tcPr>
+          <w:p>
+            <w:r>
+              <w:t>'</w:t>
+            </w:r>
+            <w:proofErr w:type="spellStart"/>
+            <w:r>
+              <w:t>openai</w:t>
+            </w:r>
+            <w:proofErr w:type="spellEnd"/>
+            <w:r>
+              <w:t>' or 'anthropic'</w:t>
+            </w:r>
+          </w:p>
+        </w:tc>
+      </w:tr>
+      <w:tr>
+        <w:trPr>
+          <w:tblCellSpacing w:w="15" w:type="dxa"/>
+        </w:trPr>
+        <w:tc>
+          <w:tcPr>
+            <w:tcW w:w="0" w:type="auto"/>
+            <w:vAlign w:val="center"/>
+            <w:hideMark/>
+          </w:tcPr>
+          <w:p>
+            <w:proofErr w:type="spellStart"/>
+            <w:r>
+              <w:lastRenderedPageBreak/>
+              <w:t>source_file</w:t>
+            </w:r>
+            <w:proofErr w:type="spellEnd"/>
+          </w:p>
+        </w:tc>
+        <w:tc>
+          <w:tcPr>
+            <w:tcW w:w="0" w:type="auto"/>
+            <w:vAlign w:val="center"/>
+            <w:hideMark/>
+          </w:tcPr>
+          <w:p>
+            <w:r>
+              <w:t>TEXT</w:t>
+            </w:r>
+          </w:p>
+        </w:tc>
+        <w:tc>
+          <w:tcPr>
+            <w:tcW w:w="0" w:type="auto"/>
+            <w:vAlign w:val="center"/>
+            <w:hideMark/>
+          </w:tcPr>
+          <w:p>
+            <w:r>
+              <w:t>Optional file path or name from which data was loaded</w:t>
+            </w:r>
+          </w:p>
+        </w:tc>
+      </w:tr>
+      <w:tr>
+        <w:trPr>
+          <w:tblCellSpacing w:w="15" w:type="dxa"/>
+        </w:trPr>
+        <w:tc>
+          <w:tcPr>
+            <w:tcW w:w="0" w:type="auto"/>
+            <w:vAlign w:val="center"/>
+            <w:hideMark/>
+          </w:tcPr>
+          <w:p>
+            <w:r>
+              <w:t>timestamp</w:t>
+            </w:r>
+          </w:p>
+        </w:tc>
+        <w:tc>
+          <w:tcPr>
+            <w:tcW w:w="0" w:type="auto"/>
+            <w:vAlign w:val="center"/>
+            <w:hideMark/>
+          </w:tcPr>
+          <w:p>
+            <w:r>
+              <w:t>TIMESTAMP</w:t>
+            </w:r>
+          </w:p>
+        </w:tc>
+        <w:tc>
+          <w:tcPr>
+            <w:tcW w:w="0" w:type="auto"/>
+            <w:vAlign w:val="center"/>
+            <w:hideMark/>
+          </w:tcPr>
+          <w:p>
+            <w:r>
+              <w:t>Automatically set when data is inserted</w:t>
+            </w:r>
+          </w:p>
+        </w:tc>
+      </w:tr>
+    </w:tbl>
+    <w:p/>
+    <w:p>
+      <w:proofErr w:type="gramStart"/>
+      <w:r>
+        <w:t>a tiny</w:t>
+      </w:r>
+      <w:proofErr w:type="gramEnd"/>
+      <w:r>
+        <w:t xml:space="preserve"> transformation step is needed when:</w:t>
+      </w:r>
+    </w:p>
+    <w:p>
+      <w:r>
+        <w:t xml:space="preserve">Flattening JSON into rows (from nested or keyed </w:t>
+      </w:r>
+      <w:proofErr w:type="spellStart"/>
+      <w:r>
+        <w:t>dicts</w:t>
+      </w:r>
+      <w:proofErr w:type="spellEnd"/>
+      <w:r>
+        <w:t>).</w:t>
+      </w:r>
+    </w:p>
+    <w:p>
+      <w:r>
+        <w:t xml:space="preserve">Inserting into </w:t>
+      </w:r>
+      <w:proofErr w:type="spellStart"/>
+      <w:r>
+        <w:t>DuckDB</w:t>
+      </w:r>
+      <w:proofErr w:type="spellEnd"/>
+      <w:r>
+        <w:t xml:space="preserve"> where every row must be uniform.</w:t>
+      </w:r>
+    </w:p>
+    <w:p>
+      <w:r>
+        <w:t>But — and this is key — it's not overhead; it’s a standard pattern in data pipelines. The goal is to move from:</w:t>
+      </w:r>
+    </w:p>
+    <w:p>
+      <w:r>
+        <w:t xml:space="preserve">JSON as a </w:t>
+      </w:r>
+      <w:proofErr w:type="spellStart"/>
+      <w:r>
+        <w:t>dict</w:t>
+      </w:r>
+      <w:proofErr w:type="spellEnd"/>
+      <w:r>
+        <w:t xml:space="preserve"> of </w:t>
+      </w:r>
+      <w:proofErr w:type="spellStart"/>
+      <w:r>
+        <w:t>dicts</w:t>
+      </w:r>
+      <w:proofErr w:type="spellEnd"/>
+      <w:r>
+        <w:t>, where keys are IDs (e.g. URLs),</w:t>
+      </w:r>
+      <w:r>
+        <w:t xml:space="preserve"> </w:t>
+      </w:r>
+      <w:r>
+        <w:t>to a flat table where the ID becomes a column.</w:t>
+      </w:r>
+    </w:p>
+    <w:p>
+      <w:pPr>
+        <w:pStyle w:val="Heading1"/>
+      </w:pPr>
       <w:r>
         <w:t>New Ideas to Improve</w:t>
       </w:r>
@@ -38432,6 +38987,7 @@
                 <w:b/>
                 <w:bCs/>
               </w:rPr>
+              <w:lastRenderedPageBreak/>
               <w:t>LLM API Handler</w:t>
             </w:r>
           </w:p>
@@ -38567,7 +39123,6 @@
                 <w:b/>
                 <w:bCs/>
               </w:rPr>
-              <w:lastRenderedPageBreak/>
               <w:t>Metrics Aggregator</w:t>
             </w:r>
           </w:p>
@@ -38865,6 +39420,7 @@
     </w:p>
     <w:p>
       <w:r>
+        <w:lastRenderedPageBreak/>
         <w:pict w14:anchorId="4F6017BB">
           <v:rect id="_x0000_i1047" style="width:0;height:1.5pt" o:hralign="center" o:hrstd="t" o:hr="t" fillcolor="#a0a0a0" stroked="f"/>
         </w:pict>
@@ -38939,7 +39495,6 @@
         </w:numPr>
       </w:pPr>
       <w:r>
-        <w:lastRenderedPageBreak/>
         <w:t xml:space="preserve">Automatic </w:t>
       </w:r>
       <w:r>
@@ -39266,6 +39821,7 @@
           <w:b/>
           <w:bCs/>
         </w:rPr>
+        <w:lastRenderedPageBreak/>
         <w:t>Vectorize Similarity Computations</w:t>
       </w:r>
       <w:r>
@@ -39343,7 +39899,6 @@
         <w:rPr>
           <w:rFonts w:ascii="Segoe UI Emoji" w:hAnsi="Segoe UI Emoji" w:cs="Segoe UI Emoji"/>
         </w:rPr>
-        <w:lastRenderedPageBreak/>
         <w:t>🚀</w:t>
       </w:r>
       <w:r>
@@ -39840,6 +40395,7 @@
           </w:tcPr>
           <w:p>
             <w:r>
+              <w:lastRenderedPageBreak/>
               <w:t>Integration</w:t>
             </w:r>
           </w:p>
@@ -39960,7 +40516,6 @@
           <w:b/>
           <w:bCs/>
         </w:rPr>
-        <w:lastRenderedPageBreak/>
         <w:t>Modularize processing into self-contained services</w:t>
       </w:r>
       <w:r>
@@ -40267,6 +40822,7 @@
         </w:numPr>
       </w:pPr>
       <w:r>
+        <w:lastRenderedPageBreak/>
         <w:t xml:space="preserve">Handles </w:t>
       </w:r>
       <w:r>
@@ -40399,7 +40955,6 @@
     </w:p>
     <w:p>
       <w:r>
-        <w:lastRenderedPageBreak/>
         <w:pict w14:anchorId="5FA336FB">
           <v:rect id="_x0000_i1054" style="width:0;height:1.5pt" o:hralign="center" o:hrstd="t" o:hr="t" fillcolor="#a0a0a0" stroked="f"/>
         </w:pict>
@@ -40747,6 +41302,7 @@
         <w:rPr>
           <w:rFonts w:ascii="Segoe UI Emoji" w:hAnsi="Segoe UI Emoji" w:cs="Segoe UI Emoji"/>
         </w:rPr>
+        <w:lastRenderedPageBreak/>
         <w:t>✅</w:t>
       </w:r>
       <w:r>
@@ -40851,7 +41407,6 @@
                 <w:b/>
                 <w:bCs/>
               </w:rPr>
-              <w:lastRenderedPageBreak/>
               <w:t>Solution</w:t>
             </w:r>
           </w:p>
@@ -44055,7 +44610,7 @@
   <w:abstractNum w:abstractNumId="24" w15:restartNumberingAfterBreak="0">
     <w:nsid w:val="462F4404"/>
     <w:multiLevelType w:val="hybridMultilevel"/>
-    <w:tmpl w:val="45789A16"/>
+    <w:tmpl w:val="41E41FBA"/>
     <w:lvl w:ilvl="0" w:tplc="04090001">
       <w:start w:val="1"/>
       <w:numFmt w:val="bullet"/>
@@ -44166,6 +44721,119 @@
     </w:lvl>
   </w:abstractNum>
   <w:abstractNum w:abstractNumId="25" w15:restartNumberingAfterBreak="0">
+    <w:nsid w:val="478C7F64"/>
+    <w:multiLevelType w:val="hybridMultilevel"/>
+    <w:tmpl w:val="0D164446"/>
+    <w:lvl w:ilvl="0" w:tplc="04090001">
+      <w:start w:val="1"/>
+      <w:numFmt w:val="bullet"/>
+      <w:lvlText w:val=""/>
+      <w:lvlJc w:val="left"/>
+      <w:pPr>
+        <w:ind w:left="720" w:hanging="360"/>
+      </w:pPr>
+      <w:rPr>
+        <w:rFonts w:ascii="Symbol" w:hAnsi="Symbol" w:hint="default"/>
+      </w:rPr>
+    </w:lvl>
+    <w:lvl w:ilvl="1" w:tplc="04090003" w:tentative="1">
+      <w:start w:val="1"/>
+      <w:numFmt w:val="bullet"/>
+      <w:lvlText w:val="o"/>
+      <w:lvlJc w:val="left"/>
+      <w:pPr>
+        <w:ind w:left="1440" w:hanging="360"/>
+      </w:pPr>
+      <w:rPr>
+        <w:rFonts w:ascii="Courier New" w:hAnsi="Courier New" w:cs="Courier New" w:hint="default"/>
+      </w:rPr>
+    </w:lvl>
+    <w:lvl w:ilvl="2" w:tplc="04090005" w:tentative="1">
+      <w:start w:val="1"/>
+      <w:numFmt w:val="bullet"/>
+      <w:lvlText w:val=""/>
+      <w:lvlJc w:val="left"/>
+      <w:pPr>
+        <w:ind w:left="2160" w:hanging="360"/>
+      </w:pPr>
+      <w:rPr>
+        <w:rFonts w:ascii="Wingdings" w:hAnsi="Wingdings" w:hint="default"/>
+      </w:rPr>
+    </w:lvl>
+    <w:lvl w:ilvl="3" w:tplc="04090001" w:tentative="1">
+      <w:start w:val="1"/>
+      <w:numFmt w:val="bullet"/>
+      <w:lvlText w:val=""/>
+      <w:lvlJc w:val="left"/>
+      <w:pPr>
+        <w:ind w:left="2880" w:hanging="360"/>
+      </w:pPr>
+      <w:rPr>
+        <w:rFonts w:ascii="Symbol" w:hAnsi="Symbol" w:hint="default"/>
+      </w:rPr>
+    </w:lvl>
+    <w:lvl w:ilvl="4" w:tplc="04090003" w:tentative="1">
+      <w:start w:val="1"/>
+      <w:numFmt w:val="bullet"/>
+      <w:lvlText w:val="o"/>
+      <w:lvlJc w:val="left"/>
+      <w:pPr>
+        <w:ind w:left="3600" w:hanging="360"/>
+      </w:pPr>
+      <w:rPr>
+        <w:rFonts w:ascii="Courier New" w:hAnsi="Courier New" w:cs="Courier New" w:hint="default"/>
+      </w:rPr>
+    </w:lvl>
+    <w:lvl w:ilvl="5" w:tplc="04090005" w:tentative="1">
+      <w:start w:val="1"/>
+      <w:numFmt w:val="bullet"/>
+      <w:lvlText w:val=""/>
+      <w:lvlJc w:val="left"/>
+      <w:pPr>
+        <w:ind w:left="4320" w:hanging="360"/>
+      </w:pPr>
+      <w:rPr>
+        <w:rFonts w:ascii="Wingdings" w:hAnsi="Wingdings" w:hint="default"/>
+      </w:rPr>
+    </w:lvl>
+    <w:lvl w:ilvl="6" w:tplc="04090001" w:tentative="1">
+      <w:start w:val="1"/>
+      <w:numFmt w:val="bullet"/>
+      <w:lvlText w:val=""/>
+      <w:lvlJc w:val="left"/>
+      <w:pPr>
+        <w:ind w:left="5040" w:hanging="360"/>
+      </w:pPr>
+      <w:rPr>
+        <w:rFonts w:ascii="Symbol" w:hAnsi="Symbol" w:hint="default"/>
+      </w:rPr>
+    </w:lvl>
+    <w:lvl w:ilvl="7" w:tplc="04090003" w:tentative="1">
+      <w:start w:val="1"/>
+      <w:numFmt w:val="bullet"/>
+      <w:lvlText w:val="o"/>
+      <w:lvlJc w:val="left"/>
+      <w:pPr>
+        <w:ind w:left="5760" w:hanging="360"/>
+      </w:pPr>
+      <w:rPr>
+        <w:rFonts w:ascii="Courier New" w:hAnsi="Courier New" w:cs="Courier New" w:hint="default"/>
+      </w:rPr>
+    </w:lvl>
+    <w:lvl w:ilvl="8" w:tplc="04090005" w:tentative="1">
+      <w:start w:val="1"/>
+      <w:numFmt w:val="bullet"/>
+      <w:lvlText w:val=""/>
+      <w:lvlJc w:val="left"/>
+      <w:pPr>
+        <w:ind w:left="6480" w:hanging="360"/>
+      </w:pPr>
+      <w:rPr>
+        <w:rFonts w:ascii="Wingdings" w:hAnsi="Wingdings" w:hint="default"/>
+      </w:rPr>
+    </w:lvl>
+  </w:abstractNum>
+  <w:abstractNum w:abstractNumId="26" w15:restartNumberingAfterBreak="0">
     <w:nsid w:val="48E009A9"/>
     <w:multiLevelType w:val="multilevel"/>
     <w:tmpl w:val="9B2A2C3E"/>
@@ -44282,7 +44950,7 @@
       </w:pPr>
     </w:lvl>
   </w:abstractNum>
-  <w:abstractNum w:abstractNumId="26" w15:restartNumberingAfterBreak="0">
+  <w:abstractNum w:abstractNumId="27" w15:restartNumberingAfterBreak="0">
     <w:nsid w:val="4961656D"/>
     <w:multiLevelType w:val="hybridMultilevel"/>
     <w:tmpl w:val="8244ED64"/>
@@ -44395,7 +45063,7 @@
       </w:rPr>
     </w:lvl>
   </w:abstractNum>
-  <w:abstractNum w:abstractNumId="27" w15:restartNumberingAfterBreak="0">
+  <w:abstractNum w:abstractNumId="28" w15:restartNumberingAfterBreak="0">
     <w:nsid w:val="49EB7BD8"/>
     <w:multiLevelType w:val="multilevel"/>
     <w:tmpl w:val="BB1244C0"/>
@@ -44516,7 +45184,7 @@
       </w:pPr>
     </w:lvl>
   </w:abstractNum>
-  <w:abstractNum w:abstractNumId="28" w15:restartNumberingAfterBreak="0">
+  <w:abstractNum w:abstractNumId="29" w15:restartNumberingAfterBreak="0">
     <w:nsid w:val="4AA25C97"/>
     <w:multiLevelType w:val="multilevel"/>
     <w:tmpl w:val="BBD08B92"/>
@@ -44665,7 +45333,7 @@
       </w:rPr>
     </w:lvl>
   </w:abstractNum>
-  <w:abstractNum w:abstractNumId="29" w15:restartNumberingAfterBreak="0">
+  <w:abstractNum w:abstractNumId="30" w15:restartNumberingAfterBreak="0">
     <w:nsid w:val="4CC2632E"/>
     <w:multiLevelType w:val="hybridMultilevel"/>
     <w:tmpl w:val="464C24D4"/>
@@ -44751,7 +45419,7 @@
       </w:pPr>
     </w:lvl>
   </w:abstractNum>
-  <w:abstractNum w:abstractNumId="30" w15:restartNumberingAfterBreak="0">
+  <w:abstractNum w:abstractNumId="31" w15:restartNumberingAfterBreak="0">
     <w:nsid w:val="4CE83146"/>
     <w:multiLevelType w:val="multilevel"/>
     <w:tmpl w:val="F81A8D24"/>
@@ -44872,7 +45540,7 @@
       </w:pPr>
     </w:lvl>
   </w:abstractNum>
-  <w:abstractNum w:abstractNumId="31" w15:restartNumberingAfterBreak="0">
+  <w:abstractNum w:abstractNumId="32" w15:restartNumberingAfterBreak="0">
     <w:nsid w:val="50EC2E76"/>
     <w:multiLevelType w:val="hybridMultilevel"/>
     <w:tmpl w:val="C8B8F0CE"/>
@@ -44985,7 +45653,7 @@
       </w:rPr>
     </w:lvl>
   </w:abstractNum>
-  <w:abstractNum w:abstractNumId="32" w15:restartNumberingAfterBreak="0">
+  <w:abstractNum w:abstractNumId="33" w15:restartNumberingAfterBreak="0">
     <w:nsid w:val="51B26BD7"/>
     <w:multiLevelType w:val="multilevel"/>
     <w:tmpl w:val="B204E290"/>
@@ -45102,7 +45770,7 @@
       </w:pPr>
     </w:lvl>
   </w:abstractNum>
-  <w:abstractNum w:abstractNumId="33" w15:restartNumberingAfterBreak="0">
+  <w:abstractNum w:abstractNumId="34" w15:restartNumberingAfterBreak="0">
     <w:nsid w:val="544342F5"/>
     <w:multiLevelType w:val="multilevel"/>
     <w:tmpl w:val="F6E095FC"/>
@@ -45251,7 +45919,7 @@
       </w:rPr>
     </w:lvl>
   </w:abstractNum>
-  <w:abstractNum w:abstractNumId="34" w15:restartNumberingAfterBreak="0">
+  <w:abstractNum w:abstractNumId="35" w15:restartNumberingAfterBreak="0">
     <w:nsid w:val="54A16DAA"/>
     <w:multiLevelType w:val="multilevel"/>
     <w:tmpl w:val="B2B0BAE4"/>
@@ -45400,7 +46068,7 @@
       </w:rPr>
     </w:lvl>
   </w:abstractNum>
-  <w:abstractNum w:abstractNumId="35" w15:restartNumberingAfterBreak="0">
+  <w:abstractNum w:abstractNumId="36" w15:restartNumberingAfterBreak="0">
     <w:nsid w:val="553E60BE"/>
     <w:multiLevelType w:val="multilevel"/>
     <w:tmpl w:val="685890C0"/>
@@ -45549,7 +46217,7 @@
       </w:rPr>
     </w:lvl>
   </w:abstractNum>
-  <w:abstractNum w:abstractNumId="36" w15:restartNumberingAfterBreak="0">
+  <w:abstractNum w:abstractNumId="37" w15:restartNumberingAfterBreak="0">
     <w:nsid w:val="586F7202"/>
     <w:multiLevelType w:val="hybridMultilevel"/>
     <w:tmpl w:val="E9ECC918"/>
@@ -45662,7 +46330,7 @@
       </w:rPr>
     </w:lvl>
   </w:abstractNum>
-  <w:abstractNum w:abstractNumId="37" w15:restartNumberingAfterBreak="0">
+  <w:abstractNum w:abstractNumId="38" w15:restartNumberingAfterBreak="0">
     <w:nsid w:val="5BD42A97"/>
     <w:multiLevelType w:val="hybridMultilevel"/>
     <w:tmpl w:val="2F68FDBC"/>
@@ -45751,7 +46419,7 @@
       </w:pPr>
     </w:lvl>
   </w:abstractNum>
-  <w:abstractNum w:abstractNumId="38" w15:restartNumberingAfterBreak="0">
+  <w:abstractNum w:abstractNumId="39" w15:restartNumberingAfterBreak="0">
     <w:nsid w:val="5D5A1F00"/>
     <w:multiLevelType w:val="multilevel"/>
     <w:tmpl w:val="F1E68E4A"/>
@@ -45900,7 +46568,7 @@
       </w:rPr>
     </w:lvl>
   </w:abstractNum>
-  <w:abstractNum w:abstractNumId="39" w15:restartNumberingAfterBreak="0">
+  <w:abstractNum w:abstractNumId="40" w15:restartNumberingAfterBreak="0">
     <w:nsid w:val="5E4D0868"/>
     <w:multiLevelType w:val="hybridMultilevel"/>
     <w:tmpl w:val="525AB36C"/>
@@ -46013,7 +46681,7 @@
       </w:rPr>
     </w:lvl>
   </w:abstractNum>
-  <w:abstractNum w:abstractNumId="40" w15:restartNumberingAfterBreak="0">
+  <w:abstractNum w:abstractNumId="41" w15:restartNumberingAfterBreak="0">
     <w:nsid w:val="5E871D0D"/>
     <w:multiLevelType w:val="multilevel"/>
     <w:tmpl w:val="7E88A5E4"/>
@@ -46134,7 +46802,7 @@
       </w:pPr>
     </w:lvl>
   </w:abstractNum>
-  <w:abstractNum w:abstractNumId="41" w15:restartNumberingAfterBreak="0">
+  <w:abstractNum w:abstractNumId="42" w15:restartNumberingAfterBreak="0">
     <w:nsid w:val="5FE0618B"/>
     <w:multiLevelType w:val="multilevel"/>
     <w:tmpl w:val="C3DA0084"/>
@@ -46283,7 +46951,7 @@
       </w:rPr>
     </w:lvl>
   </w:abstractNum>
-  <w:abstractNum w:abstractNumId="42" w15:restartNumberingAfterBreak="0">
+  <w:abstractNum w:abstractNumId="43" w15:restartNumberingAfterBreak="0">
     <w:nsid w:val="62E118C5"/>
     <w:multiLevelType w:val="hybridMultilevel"/>
     <w:tmpl w:val="452AB324"/>
@@ -46396,7 +47064,7 @@
       </w:rPr>
     </w:lvl>
   </w:abstractNum>
-  <w:abstractNum w:abstractNumId="43" w15:restartNumberingAfterBreak="0">
+  <w:abstractNum w:abstractNumId="44" w15:restartNumberingAfterBreak="0">
     <w:nsid w:val="64B951D7"/>
     <w:multiLevelType w:val="multilevel"/>
     <w:tmpl w:val="FA10D99A"/>
@@ -46545,7 +47213,7 @@
       </w:rPr>
     </w:lvl>
   </w:abstractNum>
-  <w:abstractNum w:abstractNumId="44" w15:restartNumberingAfterBreak="0">
+  <w:abstractNum w:abstractNumId="45" w15:restartNumberingAfterBreak="0">
     <w:nsid w:val="66587EE6"/>
     <w:multiLevelType w:val="multilevel"/>
     <w:tmpl w:val="207C8F6E"/>
@@ -46694,7 +47362,7 @@
       </w:rPr>
     </w:lvl>
   </w:abstractNum>
-  <w:abstractNum w:abstractNumId="45" w15:restartNumberingAfterBreak="0">
+  <w:abstractNum w:abstractNumId="46" w15:restartNumberingAfterBreak="0">
     <w:nsid w:val="68217F0C"/>
     <w:multiLevelType w:val="hybridMultilevel"/>
     <w:tmpl w:val="6A4C5BDE"/>
@@ -46807,7 +47475,7 @@
       </w:rPr>
     </w:lvl>
   </w:abstractNum>
-  <w:abstractNum w:abstractNumId="46" w15:restartNumberingAfterBreak="0">
+  <w:abstractNum w:abstractNumId="47" w15:restartNumberingAfterBreak="0">
     <w:nsid w:val="68B118D5"/>
     <w:multiLevelType w:val="hybridMultilevel"/>
     <w:tmpl w:val="D1D69CA6"/>
@@ -46920,7 +47588,7 @@
       </w:rPr>
     </w:lvl>
   </w:abstractNum>
-  <w:abstractNum w:abstractNumId="47" w15:restartNumberingAfterBreak="0">
+  <w:abstractNum w:abstractNumId="48" w15:restartNumberingAfterBreak="0">
     <w:nsid w:val="6AAB5D2A"/>
     <w:multiLevelType w:val="multilevel"/>
     <w:tmpl w:val="B28C4076"/>
@@ -47041,7 +47709,7 @@
       </w:pPr>
     </w:lvl>
   </w:abstractNum>
-  <w:abstractNum w:abstractNumId="48" w15:restartNumberingAfterBreak="0">
+  <w:abstractNum w:abstractNumId="49" w15:restartNumberingAfterBreak="0">
     <w:nsid w:val="6AE92EF1"/>
     <w:multiLevelType w:val="hybridMultilevel"/>
     <w:tmpl w:val="E5521C92"/>
@@ -47154,7 +47822,7 @@
       </w:rPr>
     </w:lvl>
   </w:abstractNum>
-  <w:abstractNum w:abstractNumId="49" w15:restartNumberingAfterBreak="0">
+  <w:abstractNum w:abstractNumId="50" w15:restartNumberingAfterBreak="0">
     <w:nsid w:val="6CDF63C6"/>
     <w:multiLevelType w:val="multilevel"/>
     <w:tmpl w:val="CD0E4A8C"/>
@@ -47303,7 +47971,7 @@
       </w:rPr>
     </w:lvl>
   </w:abstractNum>
-  <w:abstractNum w:abstractNumId="50" w15:restartNumberingAfterBreak="0">
+  <w:abstractNum w:abstractNumId="51" w15:restartNumberingAfterBreak="0">
     <w:nsid w:val="6EC976F7"/>
     <w:multiLevelType w:val="hybridMultilevel"/>
     <w:tmpl w:val="774AE3B8"/>
@@ -47416,7 +48084,7 @@
       </w:rPr>
     </w:lvl>
   </w:abstractNum>
-  <w:abstractNum w:abstractNumId="51" w15:restartNumberingAfterBreak="0">
+  <w:abstractNum w:abstractNumId="52" w15:restartNumberingAfterBreak="0">
     <w:nsid w:val="71243C0B"/>
     <w:multiLevelType w:val="hybridMultilevel"/>
     <w:tmpl w:val="4D589F70"/>
@@ -47529,7 +48197,7 @@
       </w:rPr>
     </w:lvl>
   </w:abstractNum>
-  <w:abstractNum w:abstractNumId="52" w15:restartNumberingAfterBreak="0">
+  <w:abstractNum w:abstractNumId="53" w15:restartNumberingAfterBreak="0">
     <w:nsid w:val="733754A9"/>
     <w:multiLevelType w:val="multilevel"/>
     <w:tmpl w:val="36003070"/>
@@ -47642,7 +48310,7 @@
       </w:pPr>
     </w:lvl>
   </w:abstractNum>
-  <w:abstractNum w:abstractNumId="53" w15:restartNumberingAfterBreak="0">
+  <w:abstractNum w:abstractNumId="54" w15:restartNumberingAfterBreak="0">
     <w:nsid w:val="74844E4D"/>
     <w:multiLevelType w:val="hybridMultilevel"/>
     <w:tmpl w:val="3BE8B058"/>
@@ -47755,7 +48423,7 @@
       </w:rPr>
     </w:lvl>
   </w:abstractNum>
-  <w:abstractNum w:abstractNumId="54" w15:restartNumberingAfterBreak="0">
+  <w:abstractNum w:abstractNumId="55" w15:restartNumberingAfterBreak="0">
     <w:nsid w:val="757B395B"/>
     <w:multiLevelType w:val="multilevel"/>
     <w:tmpl w:val="3A3C903C"/>
@@ -47868,7 +48536,7 @@
       </w:pPr>
     </w:lvl>
   </w:abstractNum>
-  <w:abstractNum w:abstractNumId="55" w15:restartNumberingAfterBreak="0">
+  <w:abstractNum w:abstractNumId="56" w15:restartNumberingAfterBreak="0">
     <w:nsid w:val="76A579C6"/>
     <w:multiLevelType w:val="multilevel"/>
     <w:tmpl w:val="E46CCA2C"/>
@@ -47985,7 +48653,7 @@
       </w:pPr>
     </w:lvl>
   </w:abstractNum>
-  <w:abstractNum w:abstractNumId="56" w15:restartNumberingAfterBreak="0">
+  <w:abstractNum w:abstractNumId="57" w15:restartNumberingAfterBreak="0">
     <w:nsid w:val="78A6448B"/>
     <w:multiLevelType w:val="hybridMultilevel"/>
     <w:tmpl w:val="7B364630"/>
@@ -48098,7 +48766,7 @@
       </w:rPr>
     </w:lvl>
   </w:abstractNum>
-  <w:abstractNum w:abstractNumId="57" w15:restartNumberingAfterBreak="0">
+  <w:abstractNum w:abstractNumId="58" w15:restartNumberingAfterBreak="0">
     <w:nsid w:val="7B6C3DCC"/>
     <w:multiLevelType w:val="hybridMultilevel"/>
     <w:tmpl w:val="AFE2FF6A"/>
@@ -48187,7 +48855,7 @@
       </w:pPr>
     </w:lvl>
   </w:abstractNum>
-  <w:abstractNum w:abstractNumId="58" w15:restartNumberingAfterBreak="0">
+  <w:abstractNum w:abstractNumId="59" w15:restartNumberingAfterBreak="0">
     <w:nsid w:val="7D0502FD"/>
     <w:multiLevelType w:val="multilevel"/>
     <w:tmpl w:val="CA30493A"/>
@@ -48300,7 +48968,7 @@
       </w:pPr>
     </w:lvl>
   </w:abstractNum>
-  <w:abstractNum w:abstractNumId="59" w15:restartNumberingAfterBreak="0">
+  <w:abstractNum w:abstractNumId="60" w15:restartNumberingAfterBreak="0">
     <w:nsid w:val="7D9E7630"/>
     <w:multiLevelType w:val="multilevel"/>
     <w:tmpl w:val="DA14BFE6"/>
@@ -48449,7 +49117,7 @@
       </w:rPr>
     </w:lvl>
   </w:abstractNum>
-  <w:abstractNum w:abstractNumId="60" w15:restartNumberingAfterBreak="0">
+  <w:abstractNum w:abstractNumId="61" w15:restartNumberingAfterBreak="0">
     <w:nsid w:val="7EDA3808"/>
     <w:multiLevelType w:val="multilevel"/>
     <w:tmpl w:val="9A10F4F8"/>
@@ -48598,7 +49266,7 @@
       </w:rPr>
     </w:lvl>
   </w:abstractNum>
-  <w:abstractNum w:abstractNumId="61" w15:restartNumberingAfterBreak="0">
+  <w:abstractNum w:abstractNumId="62" w15:restartNumberingAfterBreak="0">
     <w:nsid w:val="7FEB37A6"/>
     <w:multiLevelType w:val="hybridMultilevel"/>
     <w:tmpl w:val="4E440164"/>
@@ -48712,10 +49380,10 @@
     </w:lvl>
   </w:abstractNum>
   <w:num w:numId="1" w16cid:durableId="1205482410">
-    <w:abstractNumId w:val="26"/>
+    <w:abstractNumId w:val="27"/>
   </w:num>
   <w:num w:numId="2" w16cid:durableId="2024937186">
-    <w:abstractNumId w:val="42"/>
+    <w:abstractNumId w:val="43"/>
   </w:num>
   <w:num w:numId="3" w16cid:durableId="786775705">
     <w:abstractNumId w:val="23"/>
@@ -48727,7 +49395,7 @@
     <w:abstractNumId w:val="9"/>
   </w:num>
   <w:num w:numId="6" w16cid:durableId="104859313">
-    <w:abstractNumId w:val="53"/>
+    <w:abstractNumId w:val="54"/>
   </w:num>
   <w:num w:numId="7" w16cid:durableId="583537491">
     <w:abstractNumId w:val="5"/>
@@ -48736,7 +49404,7 @@
     <w:abstractNumId w:val="10"/>
   </w:num>
   <w:num w:numId="9" w16cid:durableId="312107523">
-    <w:abstractNumId w:val="39"/>
+    <w:abstractNumId w:val="40"/>
   </w:num>
   <w:num w:numId="10" w16cid:durableId="1026754951">
     <w:abstractNumId w:val="20"/>
@@ -48745,28 +49413,28 @@
     <w:abstractNumId w:val="3"/>
   </w:num>
   <w:num w:numId="12" w16cid:durableId="1171215638">
-    <w:abstractNumId w:val="46"/>
+    <w:abstractNumId w:val="47"/>
   </w:num>
   <w:num w:numId="13" w16cid:durableId="1667201622">
     <w:abstractNumId w:val="1"/>
   </w:num>
   <w:num w:numId="14" w16cid:durableId="1385526018">
-    <w:abstractNumId w:val="50"/>
+    <w:abstractNumId w:val="51"/>
   </w:num>
   <w:num w:numId="15" w16cid:durableId="2054842101">
     <w:abstractNumId w:val="13"/>
   </w:num>
   <w:num w:numId="16" w16cid:durableId="1384020605">
+    <w:abstractNumId w:val="58"/>
+  </w:num>
+  <w:num w:numId="17" w16cid:durableId="578364364">
     <w:abstractNumId w:val="57"/>
   </w:num>
-  <w:num w:numId="17" w16cid:durableId="578364364">
-    <w:abstractNumId w:val="56"/>
-  </w:num>
   <w:num w:numId="18" w16cid:durableId="376198832">
-    <w:abstractNumId w:val="31"/>
+    <w:abstractNumId w:val="32"/>
   </w:num>
   <w:num w:numId="19" w16cid:durableId="337537894">
-    <w:abstractNumId w:val="45"/>
+    <w:abstractNumId w:val="46"/>
   </w:num>
   <w:num w:numId="20" w16cid:durableId="183638716">
     <w:abstractNumId w:val="11"/>
@@ -48778,7 +49446,7 @@
     <w:abstractNumId w:val="4"/>
   </w:num>
   <w:num w:numId="23" w16cid:durableId="1183591817">
-    <w:abstractNumId w:val="37"/>
+    <w:abstractNumId w:val="38"/>
   </w:num>
   <w:num w:numId="24" w16cid:durableId="670569427">
     <w:abstractNumId w:val="22"/>
@@ -48787,40 +49455,40 @@
     <w:abstractNumId w:val="24"/>
   </w:num>
   <w:num w:numId="26" w16cid:durableId="1052971624">
-    <w:abstractNumId w:val="36"/>
+    <w:abstractNumId w:val="37"/>
   </w:num>
   <w:num w:numId="27" w16cid:durableId="1144273343">
     <w:abstractNumId w:val="6"/>
   </w:num>
   <w:num w:numId="28" w16cid:durableId="682778534">
-    <w:abstractNumId w:val="51"/>
+    <w:abstractNumId w:val="52"/>
   </w:num>
   <w:num w:numId="29" w16cid:durableId="1252620790">
-    <w:abstractNumId w:val="52"/>
+    <w:abstractNumId w:val="53"/>
   </w:num>
   <w:num w:numId="30" w16cid:durableId="2107727369">
-    <w:abstractNumId w:val="29"/>
+    <w:abstractNumId w:val="30"/>
   </w:num>
   <w:num w:numId="31" w16cid:durableId="822741792">
-    <w:abstractNumId w:val="61"/>
+    <w:abstractNumId w:val="62"/>
   </w:num>
   <w:num w:numId="32" w16cid:durableId="348216398">
-    <w:abstractNumId w:val="48"/>
+    <w:abstractNumId w:val="49"/>
   </w:num>
   <w:num w:numId="33" w16cid:durableId="266426739">
     <w:abstractNumId w:val="12"/>
   </w:num>
   <w:num w:numId="34" w16cid:durableId="1764840617">
-    <w:abstractNumId w:val="27"/>
+    <w:abstractNumId w:val="28"/>
   </w:num>
   <w:num w:numId="35" w16cid:durableId="765854327">
     <w:abstractNumId w:val="18"/>
   </w:num>
   <w:num w:numId="36" w16cid:durableId="144972894">
-    <w:abstractNumId w:val="30"/>
+    <w:abstractNumId w:val="31"/>
   </w:num>
   <w:num w:numId="37" w16cid:durableId="679891464">
-    <w:abstractNumId w:val="59"/>
+    <w:abstractNumId w:val="60"/>
   </w:num>
   <w:num w:numId="38" w16cid:durableId="1685135827">
     <w:abstractNumId w:val="19"/>
@@ -48829,73 +49497,76 @@
     <w:abstractNumId w:val="21"/>
   </w:num>
   <w:num w:numId="40" w16cid:durableId="1213077766">
-    <w:abstractNumId w:val="40"/>
+    <w:abstractNumId w:val="41"/>
   </w:num>
   <w:num w:numId="41" w16cid:durableId="779027397">
     <w:abstractNumId w:val="16"/>
   </w:num>
   <w:num w:numId="42" w16cid:durableId="975987365">
-    <w:abstractNumId w:val="32"/>
+    <w:abstractNumId w:val="33"/>
   </w:num>
   <w:num w:numId="43" w16cid:durableId="980306030">
     <w:abstractNumId w:val="14"/>
   </w:num>
   <w:num w:numId="44" w16cid:durableId="1383289647">
-    <w:abstractNumId w:val="35"/>
+    <w:abstractNumId w:val="36"/>
   </w:num>
   <w:num w:numId="45" w16cid:durableId="544490345">
-    <w:abstractNumId w:val="49"/>
+    <w:abstractNumId w:val="50"/>
   </w:num>
   <w:num w:numId="46" w16cid:durableId="1330672006">
     <w:abstractNumId w:val="8"/>
   </w:num>
   <w:num w:numId="47" w16cid:durableId="1009524703">
-    <w:abstractNumId w:val="47"/>
+    <w:abstractNumId w:val="48"/>
   </w:num>
   <w:num w:numId="48" w16cid:durableId="1440684802">
-    <w:abstractNumId w:val="55"/>
+    <w:abstractNumId w:val="56"/>
   </w:num>
   <w:num w:numId="49" w16cid:durableId="1470903001">
-    <w:abstractNumId w:val="25"/>
+    <w:abstractNumId w:val="26"/>
   </w:num>
   <w:num w:numId="50" w16cid:durableId="739715313">
-    <w:abstractNumId w:val="38"/>
+    <w:abstractNumId w:val="39"/>
   </w:num>
   <w:num w:numId="51" w16cid:durableId="1325011854">
-    <w:abstractNumId w:val="43"/>
+    <w:abstractNumId w:val="44"/>
   </w:num>
   <w:num w:numId="52" w16cid:durableId="72046298">
-    <w:abstractNumId w:val="41"/>
+    <w:abstractNumId w:val="42"/>
   </w:num>
   <w:num w:numId="53" w16cid:durableId="520242001">
     <w:abstractNumId w:val="17"/>
   </w:num>
   <w:num w:numId="54" w16cid:durableId="1985619729">
-    <w:abstractNumId w:val="28"/>
+    <w:abstractNumId w:val="29"/>
   </w:num>
   <w:num w:numId="55" w16cid:durableId="1276904166">
-    <w:abstractNumId w:val="58"/>
+    <w:abstractNumId w:val="59"/>
   </w:num>
   <w:num w:numId="56" w16cid:durableId="1993173370">
-    <w:abstractNumId w:val="44"/>
+    <w:abstractNumId w:val="45"/>
   </w:num>
   <w:num w:numId="57" w16cid:durableId="421724546">
     <w:abstractNumId w:val="15"/>
   </w:num>
   <w:num w:numId="58" w16cid:durableId="783884868">
-    <w:abstractNumId w:val="60"/>
+    <w:abstractNumId w:val="61"/>
   </w:num>
   <w:num w:numId="59" w16cid:durableId="1805923488">
-    <w:abstractNumId w:val="54"/>
+    <w:abstractNumId w:val="55"/>
   </w:num>
   <w:num w:numId="60" w16cid:durableId="1361276945">
     <w:abstractNumId w:val="7"/>
   </w:num>
   <w:num w:numId="61" w16cid:durableId="377515792">
+    <w:abstractNumId w:val="35"/>
+  </w:num>
+  <w:num w:numId="62" w16cid:durableId="1194422452">
     <w:abstractNumId w:val="34"/>
   </w:num>
-  <w:num w:numId="62" w16cid:durableId="1194422452">
-    <w:abstractNumId w:val="33"/>
+  <w:num w:numId="63" w16cid:durableId="1672485544">
+    <w:abstractNumId w:val="25"/>
   </w:num>
 </w:numbering>
 </file>

</xml_diff>